<commit_message>
agrega desc de metricas
</commit_message>
<xml_diff>
--- a/InformeSTV4.docx
+++ b/InformeSTV4.docx
@@ -300,7 +300,7 @@
       </w:r>
       <w:r>
         <w:rPr/>
-        <w:t xml:space="preserve"> de GHI medida en Salta durante los años 2023 y 2024, con el fin de examinar la variabilidad de la irradiancia solar en la región. Se aborda tambien el desafío de la adaptación de los datos provenientes de las BDS, empleando los métodos de Regresión Lineal Simple (SLR), Regresión Lineal Múltiple (MLR), Perceptrón Multi Capa (MLP) y Redes Neuronales de Memoria a Corto Plazo (LSTM) para la estimación de los datos faltantes en la serie temporal de GHI. Estos métodos han sido seleccionados por su capacidad para manejar series temporales.</w:t>
+        <w:t xml:space="preserve"> de GHI medida en Salta durante los años 2023 y 2024, con el fin de examinar la variabilidad de la irradiancia solar en la región. Se aborda también el desafío de la adaptación de los datos provenientes de las BDS, empleando los métodos de Regresión Lineal Simple (SLR), Regresión Lineal Múltiple (MLR), Perceptrón Multi Capa (MLP) y Redes Neuronales de Memoria a Corto Plazo (LSTM) para la estimación de los datos faltantes en la serie temporal de GHI. Estos métodos han sido seleccionados por su capacidad para manejar series temporales.</w:t>
       </w:r>
     </w:p>
     <w:p>
@@ -330,11 +330,7 @@
       </w:pPr>
       <w:r>
         <w:rPr/>
-        <w:t>MATERIALES Y MÉTODO</w:t>
-      </w:r>
-      <w:r>
-        <w:rPr/>
-        <w:t>S</w:t>
+        <w:t>MATERIALES Y MÉTODOS</w:t>
       </w:r>
     </w:p>
     <w:p>
@@ -371,7 +367,7 @@
       <w:sdt>
         <w:sdtPr>
           <w:citation/>
-          <w:id w:val="727745325"/>
+          <w:id w:val="1907336470"/>
         </w:sdtPr>
         <w:sdtContent>
           <w:r>
@@ -672,7 +668,7 @@
       <w:sdt>
         <w:sdtPr>
           <w:citation/>
-          <w:id w:val="1931123009"/>
+          <w:id w:val="363439323"/>
         </w:sdtPr>
         <w:sdtContent>
           <w:r>
@@ -1815,7 +1811,19 @@
           <w:lang w:val="es-AR" w:eastAsia="en-US" w:bidi="ar-SA"/>
           <w14:ligatures w14:val="standardContextual"/>
         </w:rPr>
-        <w:t>Este servicio provee estimativos para un total de treinta y tres variables atmosféricas entre las cuales se encuentra la GHI. Cada una de estas variables se encuentran en escala temporal de un minuto. Las variables se presentan en la siguiente tabla:</w:t>
+        <w:t>CAMS</w:t>
+      </w:r>
+      <w:r>
+        <w:rPr>
+          <w:rFonts w:eastAsia="Calibri" w:cs="" w:cstheme="minorBidi" w:eastAsiaTheme="minorHAnsi"/>
+          <w:color w:val="auto"/>
+          <w:kern w:val="2"/>
+          <w:sz w:val="22"/>
+          <w:szCs w:val="22"/>
+          <w:lang w:val="es-AR" w:eastAsia="en-US" w:bidi="ar-SA"/>
+          <w14:ligatures w14:val="standardContextual"/>
+        </w:rPr>
+        <w:t xml:space="preserve"> provee estimativos para un total de treinta y tres variables atmosféricas entre las cuales se encuentra la GHI. Cada una de estas variables se encuentran en escala temporal de un minuto. Las variables se presentan en la siguiente tabla:</w:t>
       </w:r>
     </w:p>
     <w:p>
@@ -1886,7 +1894,55 @@
       </w:pPr>
       <w:r>
         <w:rPr/>
-        <w:t>Para el proceso de SA se han emparejado las variables regresoras de la tabla T con la GHI medida. Luego se ha divido el conjunto (set) de datos en un set entrenamiento con el 80% de los datos, dejando el 20% en un set de testeo con el fin de realizar una validaci</w:t>
+        <w:t xml:space="preserve">Para el proceso de SA se han emparejado las variables regresoras de la tabla T con la GHI medida. Luego se ha divido el conjunto de datos en un </w:t>
+      </w:r>
+      <w:r>
+        <w:rPr/>
+        <w:t>conjunto de</w:t>
+      </w:r>
+      <w:r>
+        <w:rPr/>
+        <w:t xml:space="preserve"> entrenamiento con </w:t>
+      </w:r>
+      <w:r>
+        <w:rPr/>
+        <w:t>los datos registrados en el año 2023, lo que corresponde al 72.5% de lo datos</w:t>
+      </w:r>
+      <w:r>
+        <w:rPr/>
+        <w:t xml:space="preserve">, dejando </w:t>
+      </w:r>
+      <w:r>
+        <w:rPr/>
+        <w:t xml:space="preserve">los datos registrados en el año 2024 </w:t>
+      </w:r>
+      <w:r>
+        <w:rPr/>
+        <w:t>en un set de testeo, e</w:t>
+      </w:r>
+      <w:r>
+        <w:rPr/>
+        <w:t>s decir el</w:t>
+      </w:r>
+      <w:r>
+        <w:rPr/>
+        <w:t xml:space="preserve"> </w:t>
+      </w:r>
+      <w:r>
+        <w:rPr/>
+        <w:t>27.5</w:t>
+      </w:r>
+      <w:r>
+        <w:rPr/>
+        <w:t xml:space="preserve">% </w:t>
+      </w:r>
+      <w:r>
+        <w:rPr/>
+        <w:t>del total de datos,</w:t>
+      </w:r>
+      <w:r>
+        <w:rPr/>
+        <w:t xml:space="preserve"> con el fin de realizar una validaci</w:t>
       </w:r>
       <w:r>
         <w:rPr>
@@ -1943,16 +1999,12 @@
     </w:p>
     <w:p>
       <w:pPr>
-        <w:pStyle w:val="LOnormal"/>
+        <w:pStyle w:val="Normal"/>
+        <w:widowControl w:val="false"/>
+        <w:spacing w:before="0" w:after="160"/>
+        <w:jc w:val="center"/>
         <w:rPr>
-          <w:rFonts w:ascii="Calibri" w:hAnsi="Calibri" w:eastAsia="Calibri" w:cs="" w:asciiTheme="minorHAnsi" w:cstheme="minorBidi" w:eastAsiaTheme="minorHAnsi" w:hAnsiTheme="minorHAnsi"/>
-          <w:color w:val="auto"/>
-          <w:kern w:val="2"/>
-          <w:sz w:val="22"/>
-          <w:szCs w:val="22"/>
-          <w:u w:val="none"/>
-          <w:lang w:val="es-AR" w:eastAsia="en-US" w:bidi="ar-SA"/>
-          <w14:ligatures w14:val="standardContextual"/>
+          <w:rFonts w:ascii="Times New Roman" w:hAnsi="Times New Roman"/>
         </w:rPr>
       </w:pPr>
       <w:r>
@@ -1967,21 +2019,200 @@
           <w14:ligatures w14:val="standardContextual"/>
         </w:rPr>
       </w:r>
-    </w:p>
-    <w:p>
-      <w:pPr>
-        <w:pStyle w:val="LOnormal"/>
-        <w:rPr>
-          <w:rFonts w:ascii="Calibri" w:hAnsi="Calibri" w:eastAsia="Calibri" w:cs="" w:asciiTheme="minorHAnsi" w:cstheme="minorBidi" w:eastAsiaTheme="minorHAnsi" w:hAnsiTheme="minorHAnsi"/>
-          <w:color w:val="auto"/>
-          <w:kern w:val="2"/>
-          <w:sz w:val="22"/>
-          <w:szCs w:val="22"/>
-          <w:u w:val="none"/>
-          <w:lang w:val="es-AR" w:eastAsia="en-US" w:bidi="ar-SA"/>
-          <w14:ligatures w14:val="standardContextual"/>
-        </w:rPr>
-      </w:pPr>
+      <m:oMath xmlns:m="http://schemas.openxmlformats.org/officeDocument/2006/math">
+        <m:r>
+          <w:rPr>
+            <w:rFonts w:ascii="Cambria Math" w:hAnsi="Cambria Math"/>
+          </w:rPr>
+          <m:t xml:space="preserve">MBE</m:t>
+        </m:r>
+        <m:r>
+          <w:rPr>
+            <w:rFonts w:ascii="Cambria Math" w:hAnsi="Cambria Math"/>
+          </w:rPr>
+          <m:t xml:space="preserve">=</m:t>
+        </m:r>
+        <m:f>
+          <m:num>
+            <m:f>
+              <m:num>
+                <m:r>
+                  <w:rPr>
+                    <w:rFonts w:ascii="Cambria Math" w:hAnsi="Cambria Math"/>
+                  </w:rPr>
+                  <m:t xml:space="preserve">1</m:t>
+                </m:r>
+              </m:num>
+              <m:den>
+                <m:r>
+                  <w:rPr>
+                    <w:rFonts w:ascii="Cambria Math" w:hAnsi="Cambria Math"/>
+                  </w:rPr>
+                  <m:t xml:space="preserve">N</m:t>
+                </m:r>
+              </m:den>
+            </m:f>
+            <m:nary>
+              <m:naryPr>
+                <m:chr m:val="∑"/>
+              </m:naryPr>
+              <m:sub>
+                <m:r>
+                  <w:rPr>
+                    <w:rFonts w:ascii="Cambria Math" w:hAnsi="Cambria Math"/>
+                  </w:rPr>
+                  <m:t xml:space="preserve">i</m:t>
+                </m:r>
+                <m:r>
+                  <w:rPr>
+                    <w:rFonts w:ascii="Cambria Math" w:hAnsi="Cambria Math"/>
+                  </w:rPr>
+                  <m:t xml:space="preserve">=</m:t>
+                </m:r>
+                <m:r>
+                  <w:rPr>
+                    <w:rFonts w:ascii="Cambria Math" w:hAnsi="Cambria Math"/>
+                  </w:rPr>
+                  <m:t xml:space="preserve">1</m:t>
+                </m:r>
+              </m:sub>
+              <m:sup>
+                <m:r>
+                  <w:rPr>
+                    <w:rFonts w:ascii="Cambria Math" w:hAnsi="Cambria Math"/>
+                  </w:rPr>
+                  <m:t xml:space="preserve">N</m:t>
+                </m:r>
+              </m:sup>
+              <m:e>
+                <m:d>
+                  <m:dPr>
+                    <m:begChr m:val="("/>
+                    <m:endChr m:val=")"/>
+                  </m:dPr>
+                  <m:e>
+                    <m:sSub>
+                      <m:e>
+                        <m:r>
+                          <w:rPr>
+                            <w:rFonts w:ascii="Cambria Math" w:hAnsi="Cambria Math"/>
+                          </w:rPr>
+                          <m:t xml:space="preserve">M</m:t>
+                        </m:r>
+                      </m:e>
+                      <m:sub>
+                        <m:r>
+                          <w:rPr>
+                            <w:rFonts w:ascii="Cambria Math" w:hAnsi="Cambria Math"/>
+                          </w:rPr>
+                          <m:t xml:space="preserve">i</m:t>
+                        </m:r>
+                      </m:sub>
+                    </m:sSub>
+                    <m:r>
+                      <w:rPr>
+                        <w:rFonts w:ascii="Cambria Math" w:hAnsi="Cambria Math"/>
+                      </w:rPr>
+                      <m:t xml:space="preserve">−</m:t>
+                    </m:r>
+                    <m:sSub>
+                      <m:e>
+                        <m:r>
+                          <w:rPr>
+                            <w:rFonts w:ascii="Cambria Math" w:hAnsi="Cambria Math"/>
+                          </w:rPr>
+                          <m:t xml:space="preserve">O</m:t>
+                        </m:r>
+                      </m:e>
+                      <m:sub>
+                        <m:r>
+                          <w:rPr>
+                            <w:rFonts w:ascii="Cambria Math" w:hAnsi="Cambria Math"/>
+                          </w:rPr>
+                          <m:t xml:space="preserve">i</m:t>
+                        </m:r>
+                      </m:sub>
+                    </m:sSub>
+                  </m:e>
+                </m:d>
+              </m:e>
+            </m:nary>
+          </m:num>
+          <m:den>
+            <m:f>
+              <m:num>
+                <m:r>
+                  <w:rPr>
+                    <w:rFonts w:ascii="Cambria Math" w:hAnsi="Cambria Math"/>
+                  </w:rPr>
+                  <m:t xml:space="preserve">1</m:t>
+                </m:r>
+              </m:num>
+              <m:den>
+                <m:r>
+                  <w:rPr>
+                    <w:rFonts w:ascii="Cambria Math" w:hAnsi="Cambria Math"/>
+                  </w:rPr>
+                  <m:t xml:space="preserve">N</m:t>
+                </m:r>
+              </m:den>
+            </m:f>
+            <m:nary>
+              <m:naryPr>
+                <m:chr m:val="∑"/>
+              </m:naryPr>
+              <m:sub>
+                <m:r>
+                  <w:rPr>
+                    <w:rFonts w:ascii="Cambria Math" w:hAnsi="Cambria Math"/>
+                  </w:rPr>
+                  <m:t xml:space="preserve">i</m:t>
+                </m:r>
+                <m:r>
+                  <w:rPr>
+                    <w:rFonts w:ascii="Cambria Math" w:hAnsi="Cambria Math"/>
+                  </w:rPr>
+                  <m:t xml:space="preserve">=</m:t>
+                </m:r>
+                <m:r>
+                  <w:rPr>
+                    <w:rFonts w:ascii="Cambria Math" w:hAnsi="Cambria Math"/>
+                  </w:rPr>
+                  <m:t xml:space="preserve">1</m:t>
+                </m:r>
+              </m:sub>
+              <m:sup>
+                <m:r>
+                  <w:rPr>
+                    <w:rFonts w:ascii="Cambria Math" w:hAnsi="Cambria Math"/>
+                  </w:rPr>
+                  <m:t xml:space="preserve">N</m:t>
+                </m:r>
+              </m:sup>
+              <m:e>
+                <m:sSub>
+                  <m:e>
+                    <m:r>
+                      <w:rPr>
+                        <w:rFonts w:ascii="Cambria Math" w:hAnsi="Cambria Math"/>
+                      </w:rPr>
+                      <m:t xml:space="preserve">O</m:t>
+                    </m:r>
+                  </m:e>
+                  <m:sub>
+                    <m:r>
+                      <w:rPr>
+                        <w:rFonts w:ascii="Cambria Math" w:hAnsi="Cambria Math"/>
+                      </w:rPr>
+                      <m:t xml:space="preserve">i</m:t>
+                    </m:r>
+                  </m:sub>
+                </m:sSub>
+              </m:e>
+            </m:nary>
+          </m:den>
+        </m:f>
+      </m:oMath>
       <w:r>
         <w:rPr>
           <w:rFonts w:eastAsia="Calibri" w:cs="" w:cstheme="minorBidi" w:eastAsiaTheme="minorHAnsi"/>
@@ -1993,13 +2224,8 @@
           <w:lang w:val="es-AR" w:eastAsia="en-US" w:bidi="ar-SA"/>
           <w14:ligatures w14:val="standardContextual"/>
         </w:rPr>
-      </w:r>
-    </w:p>
-    <w:p>
-      <w:pPr>
-        <w:pStyle w:val="LOnormal"/>
-        <w:rPr/>
-      </w:pPr>
+        <w:t xml:space="preserve"> </w:t>
+      </w:r>
       <w:r>
         <w:rPr>
           <w:rFonts w:eastAsia="Calibri" w:cs="" w:cstheme="minorBidi" w:eastAsiaTheme="minorHAnsi"/>
@@ -2011,7 +2237,543 @@
           <w:lang w:val="es-AR" w:eastAsia="en-US" w:bidi="ar-SA"/>
           <w14:ligatures w14:val="standardContextual"/>
         </w:rPr>
-        <w:t>Poner métricas de desempeño.</w:t>
+        <w:tab/>
+      </w:r>
+      <w:r>
+        <w:rPr>
+          <w:rFonts w:eastAsia="Calibri" w:cs="" w:cstheme="minorBidi" w:eastAsiaTheme="minorHAnsi"/>
+          <w:color w:val="auto"/>
+          <w:kern w:val="2"/>
+          <w:sz w:val="22"/>
+          <w:szCs w:val="22"/>
+          <w:u w:val="none"/>
+          <w:lang w:val="es-AR" w:eastAsia="en-US" w:bidi="ar-SA"/>
+          <w14:ligatures w14:val="standardContextual"/>
+        </w:rPr>
+        <w:t>(1)</w:t>
+      </w:r>
+    </w:p>
+    <w:p>
+      <w:pPr>
+        <w:pStyle w:val="Normal"/>
+        <w:widowControl w:val="false"/>
+        <w:spacing w:before="0" w:after="160"/>
+        <w:jc w:val="center"/>
+        <w:rPr>
+          <w:rFonts w:ascii="Times New Roman" w:hAnsi="Times New Roman"/>
+        </w:rPr>
+      </w:pPr>
+      <w:r>
+        <w:rPr>
+          <w:rFonts w:eastAsia="Calibri" w:cs="" w:cstheme="minorBidi" w:eastAsiaTheme="minorHAnsi"/>
+          <w:color w:val="auto"/>
+          <w:kern w:val="2"/>
+          <w:sz w:val="22"/>
+          <w:szCs w:val="22"/>
+          <w:u w:val="none"/>
+          <w:lang w:val="es-AR" w:eastAsia="en-US" w:bidi="ar-SA"/>
+          <w14:ligatures w14:val="standardContextual"/>
+        </w:rPr>
+      </w:r>
+      <m:oMath xmlns:m="http://schemas.openxmlformats.org/officeDocument/2006/math">
+        <m:r>
+          <w:rPr>
+            <w:rFonts w:ascii="Cambria Math" w:hAnsi="Cambria Math"/>
+          </w:rPr>
+          <m:t xml:space="preserve">MAE</m:t>
+        </m:r>
+        <m:r>
+          <w:rPr>
+            <w:rFonts w:ascii="Cambria Math" w:hAnsi="Cambria Math"/>
+          </w:rPr>
+          <m:t xml:space="preserve">=</m:t>
+        </m:r>
+        <m:f>
+          <m:num>
+            <m:f>
+              <m:num>
+                <m:r>
+                  <w:rPr>
+                    <w:rFonts w:ascii="Cambria Math" w:hAnsi="Cambria Math"/>
+                  </w:rPr>
+                  <m:t xml:space="preserve">1</m:t>
+                </m:r>
+              </m:num>
+              <m:den>
+                <m:r>
+                  <w:rPr>
+                    <w:rFonts w:ascii="Cambria Math" w:hAnsi="Cambria Math"/>
+                  </w:rPr>
+                  <m:t xml:space="preserve">N</m:t>
+                </m:r>
+              </m:den>
+            </m:f>
+            <m:nary>
+              <m:naryPr>
+                <m:chr m:val="∑"/>
+              </m:naryPr>
+              <m:sub>
+                <m:r>
+                  <w:rPr>
+                    <w:rFonts w:ascii="Cambria Math" w:hAnsi="Cambria Math"/>
+                  </w:rPr>
+                  <m:t xml:space="preserve">i</m:t>
+                </m:r>
+                <m:r>
+                  <w:rPr>
+                    <w:rFonts w:ascii="Cambria Math" w:hAnsi="Cambria Math"/>
+                  </w:rPr>
+                  <m:t xml:space="preserve">=</m:t>
+                </m:r>
+                <m:r>
+                  <w:rPr>
+                    <w:rFonts w:ascii="Cambria Math" w:hAnsi="Cambria Math"/>
+                  </w:rPr>
+                  <m:t xml:space="preserve">1</m:t>
+                </m:r>
+              </m:sub>
+              <m:sup>
+                <m:r>
+                  <w:rPr>
+                    <w:rFonts w:ascii="Cambria Math" w:hAnsi="Cambria Math"/>
+                  </w:rPr>
+                  <m:t xml:space="preserve">N</m:t>
+                </m:r>
+              </m:sup>
+              <m:e>
+                <m:d>
+                  <m:dPr>
+                    <m:begChr m:val="|"/>
+                    <m:endChr m:val="|"/>
+                  </m:dPr>
+                  <m:e>
+                    <m:d>
+                      <m:dPr>
+                        <m:begChr m:val="("/>
+                        <m:endChr m:val=")"/>
+                      </m:dPr>
+                      <m:e>
+                        <m:sSub>
+                          <m:e>
+                            <m:r>
+                              <w:rPr>
+                                <w:rFonts w:ascii="Cambria Math" w:hAnsi="Cambria Math"/>
+                              </w:rPr>
+                              <m:t xml:space="preserve">M</m:t>
+                            </m:r>
+                          </m:e>
+                          <m:sub>
+                            <m:r>
+                              <w:rPr>
+                                <w:rFonts w:ascii="Cambria Math" w:hAnsi="Cambria Math"/>
+                              </w:rPr>
+                              <m:t xml:space="preserve">i</m:t>
+                            </m:r>
+                          </m:sub>
+                        </m:sSub>
+                        <m:r>
+                          <w:rPr>
+                            <w:rFonts w:ascii="Cambria Math" w:hAnsi="Cambria Math"/>
+                          </w:rPr>
+                          <m:t xml:space="preserve">−</m:t>
+                        </m:r>
+                        <m:sSub>
+                          <m:e>
+                            <m:r>
+                              <w:rPr>
+                                <w:rFonts w:ascii="Cambria Math" w:hAnsi="Cambria Math"/>
+                              </w:rPr>
+                              <m:t xml:space="preserve">O</m:t>
+                            </m:r>
+                          </m:e>
+                          <m:sub>
+                            <m:r>
+                              <w:rPr>
+                                <w:rFonts w:ascii="Cambria Math" w:hAnsi="Cambria Math"/>
+                              </w:rPr>
+                              <m:t xml:space="preserve">i</m:t>
+                            </m:r>
+                          </m:sub>
+                        </m:sSub>
+                      </m:e>
+                    </m:d>
+                  </m:e>
+                </m:d>
+              </m:e>
+            </m:nary>
+          </m:num>
+          <m:den>
+            <m:f>
+              <m:num>
+                <m:r>
+                  <w:rPr>
+                    <w:rFonts w:ascii="Cambria Math" w:hAnsi="Cambria Math"/>
+                  </w:rPr>
+                  <m:t xml:space="preserve">1</m:t>
+                </m:r>
+              </m:num>
+              <m:den>
+                <m:r>
+                  <w:rPr>
+                    <w:rFonts w:ascii="Cambria Math" w:hAnsi="Cambria Math"/>
+                  </w:rPr>
+                  <m:t xml:space="preserve">N</m:t>
+                </m:r>
+              </m:den>
+            </m:f>
+            <m:nary>
+              <m:naryPr>
+                <m:chr m:val="∑"/>
+              </m:naryPr>
+              <m:sub>
+                <m:r>
+                  <w:rPr>
+                    <w:rFonts w:ascii="Cambria Math" w:hAnsi="Cambria Math"/>
+                  </w:rPr>
+                  <m:t xml:space="preserve">i</m:t>
+                </m:r>
+                <m:r>
+                  <w:rPr>
+                    <w:rFonts w:ascii="Cambria Math" w:hAnsi="Cambria Math"/>
+                  </w:rPr>
+                  <m:t xml:space="preserve">=</m:t>
+                </m:r>
+                <m:r>
+                  <w:rPr>
+                    <w:rFonts w:ascii="Cambria Math" w:hAnsi="Cambria Math"/>
+                  </w:rPr>
+                  <m:t xml:space="preserve">1</m:t>
+                </m:r>
+              </m:sub>
+              <m:sup>
+                <m:r>
+                  <w:rPr>
+                    <w:rFonts w:ascii="Cambria Math" w:hAnsi="Cambria Math"/>
+                  </w:rPr>
+                  <m:t xml:space="preserve">N</m:t>
+                </m:r>
+              </m:sup>
+              <m:e>
+                <m:sSub>
+                  <m:e>
+                    <m:r>
+                      <w:rPr>
+                        <w:rFonts w:ascii="Cambria Math" w:hAnsi="Cambria Math"/>
+                      </w:rPr>
+                      <m:t xml:space="preserve">O</m:t>
+                    </m:r>
+                  </m:e>
+                  <m:sub>
+                    <m:r>
+                      <w:rPr>
+                        <w:rFonts w:ascii="Cambria Math" w:hAnsi="Cambria Math"/>
+                      </w:rPr>
+                      <m:t xml:space="preserve">i</m:t>
+                    </m:r>
+                  </m:sub>
+                </m:sSub>
+              </m:e>
+            </m:nary>
+          </m:den>
+        </m:f>
+      </m:oMath>
+      <w:r>
+        <w:rPr>
+          <w:rFonts w:eastAsia="Calibri" w:cs="" w:cstheme="minorBidi" w:eastAsiaTheme="minorHAnsi"/>
+          <w:color w:val="auto"/>
+          <w:kern w:val="2"/>
+          <w:sz w:val="22"/>
+          <w:szCs w:val="22"/>
+          <w:u w:val="none"/>
+          <w:lang w:val="es-AR" w:eastAsia="en-US" w:bidi="ar-SA"/>
+          <w14:ligatures w14:val="standardContextual"/>
+        </w:rPr>
+        <w:t xml:space="preserve"> </w:t>
+      </w:r>
+      <w:r>
+        <w:rPr>
+          <w:rFonts w:eastAsia="Calibri" w:cs="" w:cstheme="minorBidi" w:eastAsiaTheme="minorHAnsi"/>
+          <w:color w:val="auto"/>
+          <w:kern w:val="2"/>
+          <w:sz w:val="22"/>
+          <w:szCs w:val="22"/>
+          <w:u w:val="none"/>
+          <w:lang w:val="es-AR" w:eastAsia="en-US" w:bidi="ar-SA"/>
+          <w14:ligatures w14:val="standardContextual"/>
+        </w:rPr>
+        <w:tab/>
+      </w:r>
+      <w:r>
+        <w:rPr>
+          <w:rFonts w:eastAsia="Calibri" w:cs="" w:cstheme="minorBidi" w:eastAsiaTheme="minorHAnsi"/>
+          <w:color w:val="auto"/>
+          <w:kern w:val="2"/>
+          <w:sz w:val="22"/>
+          <w:szCs w:val="22"/>
+          <w:u w:val="none"/>
+          <w:lang w:val="es-AR" w:eastAsia="en-US" w:bidi="ar-SA"/>
+          <w14:ligatures w14:val="standardContextual"/>
+        </w:rPr>
+        <w:t>(2)</w:t>
+      </w:r>
+    </w:p>
+    <w:p>
+      <w:pPr>
+        <w:pStyle w:val="Contenidodelatabla"/>
+        <w:widowControl w:val="false"/>
+        <w:spacing w:before="0" w:after="160"/>
+        <w:jc w:val="center"/>
+        <w:rPr>
+          <w:rFonts w:ascii="Times New Roman" w:hAnsi="Times New Roman"/>
+        </w:rPr>
+      </w:pPr>
+      <w:r>
+        <w:rPr>
+          <w:rFonts w:eastAsia="Calibri" w:cs="" w:cstheme="minorBidi" w:eastAsiaTheme="minorHAnsi"/>
+          <w:color w:val="auto"/>
+          <w:kern w:val="2"/>
+          <w:sz w:val="22"/>
+          <w:szCs w:val="22"/>
+          <w:u w:val="none"/>
+          <w:lang w:val="es-AR" w:eastAsia="en-US" w:bidi="ar-SA"/>
+          <w14:ligatures w14:val="standardContextual"/>
+        </w:rPr>
+      </w:r>
+      <m:oMath xmlns:m="http://schemas.openxmlformats.org/officeDocument/2006/math">
+        <m:r>
+          <w:rPr>
+            <w:rFonts w:ascii="Cambria Math" w:hAnsi="Cambria Math"/>
+          </w:rPr>
+          <m:t xml:space="preserve">RMSE</m:t>
+        </m:r>
+        <m:r>
+          <w:rPr>
+            <w:rFonts w:ascii="Cambria Math" w:hAnsi="Cambria Math"/>
+          </w:rPr>
+          <m:t xml:space="preserve">=</m:t>
+        </m:r>
+        <m:f>
+          <m:num>
+            <m:rad>
+              <m:radPr>
+                <m:degHide m:val="1"/>
+              </m:radPr>
+              <m:deg/>
+              <m:e>
+                <m:f>
+                  <m:num>
+                    <m:r>
+                      <w:rPr>
+                        <w:rFonts w:ascii="Cambria Math" w:hAnsi="Cambria Math"/>
+                      </w:rPr>
+                      <m:t xml:space="preserve">1</m:t>
+                    </m:r>
+                  </m:num>
+                  <m:den>
+                    <m:r>
+                      <w:rPr>
+                        <w:rFonts w:ascii="Cambria Math" w:hAnsi="Cambria Math"/>
+                      </w:rPr>
+                      <m:t xml:space="preserve">N</m:t>
+                    </m:r>
+                  </m:den>
+                </m:f>
+                <m:nary>
+                  <m:naryPr>
+                    <m:chr m:val="∑"/>
+                  </m:naryPr>
+                  <m:sub>
+                    <m:r>
+                      <w:rPr>
+                        <w:rFonts w:ascii="Cambria Math" w:hAnsi="Cambria Math"/>
+                      </w:rPr>
+                      <m:t xml:space="preserve">i</m:t>
+                    </m:r>
+                    <m:r>
+                      <w:rPr>
+                        <w:rFonts w:ascii="Cambria Math" w:hAnsi="Cambria Math"/>
+                      </w:rPr>
+                      <m:t xml:space="preserve">=</m:t>
+                    </m:r>
+                    <m:r>
+                      <w:rPr>
+                        <w:rFonts w:ascii="Cambria Math" w:hAnsi="Cambria Math"/>
+                      </w:rPr>
+                      <m:t xml:space="preserve">1</m:t>
+                    </m:r>
+                  </m:sub>
+                  <m:sup>
+                    <m:r>
+                      <w:rPr>
+                        <w:rFonts w:ascii="Cambria Math" w:hAnsi="Cambria Math"/>
+                      </w:rPr>
+                      <m:t xml:space="preserve">N</m:t>
+                    </m:r>
+                  </m:sup>
+                  <m:e>
+                    <m:d>
+                      <m:dPr>
+                        <m:begChr m:val="|"/>
+                        <m:endChr m:val="|"/>
+                      </m:dPr>
+                      <m:e>
+                        <m:d>
+                          <m:dPr>
+                            <m:begChr m:val="("/>
+                            <m:endChr m:val=")"/>
+                          </m:dPr>
+                          <m:e>
+                            <m:sSub>
+                              <m:e>
+                                <m:r>
+                                  <w:rPr>
+                                    <w:rFonts w:ascii="Cambria Math" w:hAnsi="Cambria Math"/>
+                                  </w:rPr>
+                                  <m:t xml:space="preserve">M</m:t>
+                                </m:r>
+                              </m:e>
+                              <m:sub>
+                                <m:r>
+                                  <w:rPr>
+                                    <w:rFonts w:ascii="Cambria Math" w:hAnsi="Cambria Math"/>
+                                  </w:rPr>
+                                  <m:t xml:space="preserve">i</m:t>
+                                </m:r>
+                              </m:sub>
+                            </m:sSub>
+                            <m:r>
+                              <w:rPr>
+                                <w:rFonts w:ascii="Cambria Math" w:hAnsi="Cambria Math"/>
+                              </w:rPr>
+                              <m:t xml:space="preserve">−</m:t>
+                            </m:r>
+                            <m:sSub>
+                              <m:e>
+                                <m:r>
+                                  <w:rPr>
+                                    <w:rFonts w:ascii="Cambria Math" w:hAnsi="Cambria Math"/>
+                                  </w:rPr>
+                                  <m:t xml:space="preserve">O</m:t>
+                                </m:r>
+                              </m:e>
+                              <m:sub>
+                                <m:r>
+                                  <w:rPr>
+                                    <w:rFonts w:ascii="Cambria Math" w:hAnsi="Cambria Math"/>
+                                  </w:rPr>
+                                  <m:t xml:space="preserve">i</m:t>
+                                </m:r>
+                              </m:sub>
+                            </m:sSub>
+                          </m:e>
+                        </m:d>
+                      </m:e>
+                    </m:d>
+                  </m:e>
+                </m:nary>
+              </m:e>
+            </m:rad>
+          </m:num>
+          <m:den>
+            <m:f>
+              <m:num>
+                <m:r>
+                  <w:rPr>
+                    <w:rFonts w:ascii="Cambria Math" w:hAnsi="Cambria Math"/>
+                  </w:rPr>
+                  <m:t xml:space="preserve">1</m:t>
+                </m:r>
+              </m:num>
+              <m:den>
+                <m:r>
+                  <w:rPr>
+                    <w:rFonts w:ascii="Cambria Math" w:hAnsi="Cambria Math"/>
+                  </w:rPr>
+                  <m:t xml:space="preserve">N</m:t>
+                </m:r>
+              </m:den>
+            </m:f>
+            <m:nary>
+              <m:naryPr>
+                <m:chr m:val="∑"/>
+              </m:naryPr>
+              <m:sub>
+                <m:r>
+                  <w:rPr>
+                    <w:rFonts w:ascii="Cambria Math" w:hAnsi="Cambria Math"/>
+                  </w:rPr>
+                  <m:t xml:space="preserve">i</m:t>
+                </m:r>
+                <m:r>
+                  <w:rPr>
+                    <w:rFonts w:ascii="Cambria Math" w:hAnsi="Cambria Math"/>
+                  </w:rPr>
+                  <m:t xml:space="preserve">=</m:t>
+                </m:r>
+                <m:r>
+                  <w:rPr>
+                    <w:rFonts w:ascii="Cambria Math" w:hAnsi="Cambria Math"/>
+                  </w:rPr>
+                  <m:t xml:space="preserve">1</m:t>
+                </m:r>
+              </m:sub>
+              <m:sup>
+                <m:r>
+                  <w:rPr>
+                    <w:rFonts w:ascii="Cambria Math" w:hAnsi="Cambria Math"/>
+                  </w:rPr>
+                  <m:t xml:space="preserve">N</m:t>
+                </m:r>
+              </m:sup>
+              <m:e>
+                <m:sSub>
+                  <m:e>
+                    <m:r>
+                      <w:rPr>
+                        <w:rFonts w:ascii="Cambria Math" w:hAnsi="Cambria Math"/>
+                      </w:rPr>
+                      <m:t xml:space="preserve">O</m:t>
+                    </m:r>
+                  </m:e>
+                  <m:sub>
+                    <m:r>
+                      <w:rPr>
+                        <w:rFonts w:ascii="Cambria Math" w:hAnsi="Cambria Math"/>
+                      </w:rPr>
+                      <m:t xml:space="preserve">i</m:t>
+                    </m:r>
+                  </m:sub>
+                </m:sSub>
+              </m:e>
+            </m:nary>
+          </m:den>
+        </m:f>
+      </m:oMath>
+      <w:r>
+        <w:rPr>
+          <w:rFonts w:eastAsia="Calibri" w:cs="" w:cstheme="minorBidi" w:eastAsiaTheme="minorHAnsi"/>
+          <w:color w:val="auto"/>
+          <w:kern w:val="2"/>
+          <w:sz w:val="22"/>
+          <w:szCs w:val="22"/>
+          <w:u w:val="none"/>
+          <w:lang w:val="es-AR" w:eastAsia="en-US" w:bidi="ar-SA"/>
+          <w14:ligatures w14:val="standardContextual"/>
+        </w:rPr>
+        <w:tab/>
+      </w:r>
+      <w:r>
+        <w:rPr>
+          <w:rFonts w:eastAsia="Calibri" w:cs="" w:cstheme="minorBidi" w:eastAsiaTheme="minorHAnsi"/>
+          <w:color w:val="auto"/>
+          <w:kern w:val="2"/>
+          <w:sz w:val="22"/>
+          <w:szCs w:val="22"/>
+          <w:u w:val="none"/>
+          <w:lang w:val="es-AR" w:eastAsia="en-US" w:bidi="ar-SA"/>
+          <w14:ligatures w14:val="standardContextual"/>
+        </w:rPr>
+        <w:t>(3)</w:t>
       </w:r>
     </w:p>
     <w:p>
@@ -3014,7 +3776,7 @@
           <w:docPartGallery w:val="Bibliographies"/>
           <w:docPartUnique w:val="true"/>
         </w:docPartObj>
-        <w:id w:val="704495328"/>
+        <w:id w:val="553145406"/>
       </w:sdtPr>
       <w:sdtContent>
         <w:p>
@@ -3936,6 +4698,16 @@
     <w:pPr/>
     <w:rPr/>
   </w:style>
+  <w:style w:type="paragraph" w:styleId="Contenidodelatabla">
+    <w:name w:val="Contenido de la tabla"/>
+    <w:basedOn w:val="Normal"/>
+    <w:qFormat/>
+    <w:pPr>
+      <w:widowControl w:val="false"/>
+      <w:suppressLineNumbers/>
+    </w:pPr>
+    <w:rPr/>
+  </w:style>
   <w:style w:type="numbering" w:styleId="NoList" w:default="1">
     <w:name w:val="No List"/>
     <w:uiPriority w:val="99"/>

</xml_diff>